<commit_message>
modified sprint 2 docs
</commit_message>
<xml_diff>
--- a/Sprint 2 documents/Sprint 2 Report (Group).docx
+++ b/Sprint 2 documents/Sprint 2 Report (Group).docx
@@ -37,25 +37,7 @@
           <w:sz w:val="48"/>
           <w:szCs w:val="48"/>
         </w:rPr>
-        <w:t xml:space="preserve">Sprint </w:t>
-      </w:r>
-      <w:r>
-        <w:rPr>
-          <w:b/>
-          <w:bCs/>
-          <w:sz w:val="48"/>
-          <w:szCs w:val="48"/>
-        </w:rPr>
-        <w:t>2</w:t>
-      </w:r>
-      <w:r>
-        <w:rPr>
-          <w:b/>
-          <w:bCs/>
-          <w:sz w:val="48"/>
-          <w:szCs w:val="48"/>
-        </w:rPr>
-        <w:t xml:space="preserve"> Report (Group)         </w:t>
+        <w:t xml:space="preserve">Sprint 2 Report (Group)         </w:t>
       </w:r>
       <w:r>
         <w:rPr>
@@ -251,17 +233,8 @@
           <w:sz w:val="24"/>
           <w:szCs w:val="24"/>
         </w:rPr>
-        <w:t xml:space="preserve">Vedasree </w:t>
-      </w:r>
-      <w:proofErr w:type="spellStart"/>
-      <w:r>
-        <w:rPr>
-          <w:sz w:val="24"/>
-          <w:szCs w:val="24"/>
-        </w:rPr>
-        <w:t>Bodavula</w:t>
-      </w:r>
-      <w:proofErr w:type="spellEnd"/>
+        <w:t>Vedasree Bodavula</w:t>
+      </w:r>
     </w:p>
     <w:p>
       <w:pPr>
@@ -280,17 +253,8 @@
           <w:sz w:val="24"/>
           <w:szCs w:val="24"/>
         </w:rPr>
-        <w:t xml:space="preserve">Jayachandra </w:t>
-      </w:r>
-      <w:proofErr w:type="spellStart"/>
-      <w:r>
-        <w:rPr>
-          <w:sz w:val="24"/>
-          <w:szCs w:val="24"/>
-        </w:rPr>
-        <w:t>Poluri</w:t>
-      </w:r>
-      <w:proofErr w:type="spellEnd"/>
+        <w:t>Jayachandra Poluri</w:t>
+      </w:r>
     </w:p>
     <w:p>
       <w:pPr>
@@ -329,7 +293,21 @@
           <w:sz w:val="24"/>
           <w:szCs w:val="24"/>
         </w:rPr>
+        <w:t xml:space="preserve">Mohana </w:t>
+      </w:r>
+      <w:r>
+        <w:rPr>
+          <w:sz w:val="24"/>
+          <w:szCs w:val="24"/>
+        </w:rPr>
         <w:t>Narasimha Reddy</w:t>
+      </w:r>
+      <w:r>
+        <w:rPr>
+          <w:sz w:val="24"/>
+          <w:szCs w:val="24"/>
+        </w:rPr>
+        <w:t xml:space="preserve"> Attunuru</w:t>
       </w:r>
     </w:p>
     <w:p>
@@ -455,39 +433,7 @@
             <w:sz w:val="24"/>
             <w:szCs w:val="24"/>
           </w:rPr>
-          <w:t xml:space="preserve"> Plan</w:t>
-        </w:r>
-        <w:r>
-          <w:rPr>
-            <w:rStyle w:val="Hyperlink"/>
-            <w:sz w:val="24"/>
-            <w:szCs w:val="24"/>
-          </w:rPr>
-          <w:t>n</w:t>
-        </w:r>
-        <w:r>
-          <w:rPr>
-            <w:rStyle w:val="Hyperlink"/>
-            <w:sz w:val="24"/>
-            <w:szCs w:val="24"/>
-          </w:rPr>
-          <w:t>ing r</w:t>
-        </w:r>
-        <w:r>
-          <w:rPr>
-            <w:rStyle w:val="Hyperlink"/>
-            <w:sz w:val="24"/>
-            <w:szCs w:val="24"/>
-          </w:rPr>
-          <w:t>e</w:t>
-        </w:r>
-        <w:r>
-          <w:rPr>
-            <w:rStyle w:val="Hyperlink"/>
-            <w:sz w:val="24"/>
-            <w:szCs w:val="24"/>
-          </w:rPr>
-          <w:t>port</w:t>
+          <w:t xml:space="preserve"> Planning report</w:t>
         </w:r>
       </w:hyperlink>
     </w:p>
@@ -554,23 +500,7 @@
             <w:sz w:val="24"/>
             <w:szCs w:val="24"/>
           </w:rPr>
-          <w:t xml:space="preserve"> Tai</w:t>
-        </w:r>
-        <w:r>
-          <w:rPr>
-            <w:rStyle w:val="Hyperlink"/>
-            <w:sz w:val="24"/>
-            <w:szCs w:val="24"/>
-          </w:rPr>
-          <w:t>g</w:t>
-        </w:r>
-        <w:r>
-          <w:rPr>
-            <w:rStyle w:val="Hyperlink"/>
-            <w:sz w:val="24"/>
-            <w:szCs w:val="24"/>
-          </w:rPr>
-          <w:t>a</w:t>
+          <w:t xml:space="preserve"> Taiga</w:t>
         </w:r>
       </w:hyperlink>
     </w:p>
@@ -630,31 +560,7 @@
             <w:sz w:val="24"/>
             <w:szCs w:val="24"/>
           </w:rPr>
-          <w:t xml:space="preserve"> </w:t>
-        </w:r>
-        <w:r>
-          <w:rPr>
-            <w:rStyle w:val="Hyperlink"/>
-            <w:sz w:val="24"/>
-            <w:szCs w:val="24"/>
-          </w:rPr>
-          <w:t>m</w:t>
-        </w:r>
-        <w:r>
-          <w:rPr>
-            <w:rStyle w:val="Hyperlink"/>
-            <w:sz w:val="24"/>
-            <w:szCs w:val="24"/>
-          </w:rPr>
-          <w:t>e</w:t>
-        </w:r>
-        <w:r>
-          <w:rPr>
-            <w:rStyle w:val="Hyperlink"/>
-            <w:sz w:val="24"/>
-            <w:szCs w:val="24"/>
-          </w:rPr>
-          <w:t>eting minutes</w:t>
+          <w:t xml:space="preserve"> meeting minutes</w:t>
         </w:r>
       </w:hyperlink>
       <w:r>
@@ -724,21 +630,12 @@
           <w:szCs w:val="24"/>
         </w:rPr>
       </w:pPr>
-      <w:proofErr w:type="spellStart"/>
-      <w:r>
-        <w:rPr>
-          <w:sz w:val="24"/>
-          <w:szCs w:val="24"/>
-        </w:rPr>
-        <w:t>Youtube</w:t>
-      </w:r>
-      <w:proofErr w:type="spellEnd"/>
-      <w:r>
-        <w:rPr>
-          <w:sz w:val="24"/>
-          <w:szCs w:val="24"/>
-        </w:rPr>
-        <w:t xml:space="preserve"> link -  </w:t>
+      <w:r>
+        <w:rPr>
+          <w:sz w:val="24"/>
+          <w:szCs w:val="24"/>
+        </w:rPr>
+        <w:t xml:space="preserve">Youtube link -  </w:t>
       </w:r>
       <w:hyperlink r:id="rId8" w:history="1">
         <w:r>
@@ -802,75 +699,46 @@
         </w:rPr>
         <w:t xml:space="preserve">Taiga link  -  </w:t>
       </w:r>
-      <w:r>
-        <w:fldChar w:fldCharType="begin"/>
-      </w:r>
-      <w:r>
-        <w:instrText>HYPERLINK "https://tree.taiga.io/project/msbodavula-ser-517-capstone/timeline"</w:instrText>
-      </w:r>
-      <w:r>
-        <w:fldChar w:fldCharType="separate"/>
-      </w:r>
-      <w:r>
-        <w:rPr>
-          <w:rStyle w:val="Hyperlink"/>
-          <w:sz w:val="24"/>
-          <w:szCs w:val="24"/>
-          <w:lang w:val="pt-BR"/>
-        </w:rPr>
-        <w:t>Team 29  Taiga</w:t>
-      </w:r>
-      <w:r>
-        <w:fldChar w:fldCharType="end"/>
-      </w:r>
-    </w:p>
-    <w:p>
-      <w:pPr>
-        <w:pStyle w:val="ListParagraph"/>
-        <w:numPr>
-          <w:ilvl w:val="0"/>
-          <w:numId w:val="2"/>
-        </w:numPr>
-        <w:rPr>
-          <w:sz w:val="24"/>
-          <w:szCs w:val="24"/>
-        </w:rPr>
-      </w:pPr>
-      <w:proofErr w:type="spellStart"/>
-      <w:r>
-        <w:rPr>
-          <w:sz w:val="24"/>
-          <w:szCs w:val="24"/>
-        </w:rPr>
-        <w:t>Github</w:t>
-      </w:r>
-      <w:proofErr w:type="spellEnd"/>
-      <w:r>
-        <w:rPr>
-          <w:sz w:val="24"/>
-          <w:szCs w:val="24"/>
-        </w:rPr>
-        <w:t xml:space="preserve"> link – </w:t>
-      </w:r>
       <w:hyperlink r:id="rId10" w:history="1">
         <w:r>
           <w:rPr>
             <w:rStyle w:val="Hyperlink"/>
             <w:sz w:val="24"/>
             <w:szCs w:val="24"/>
+            <w:lang w:val="pt-BR"/>
           </w:rPr>
-          <w:t xml:space="preserve">Team 29 </w:t>
+          <w:t>Team 29  Taiga</w:t>
         </w:r>
-        <w:proofErr w:type="spellStart"/>
+      </w:hyperlink>
+    </w:p>
+    <w:p>
+      <w:pPr>
+        <w:pStyle w:val="ListParagraph"/>
+        <w:numPr>
+          <w:ilvl w:val="0"/>
+          <w:numId w:val="2"/>
+        </w:numPr>
+        <w:rPr>
+          <w:sz w:val="24"/>
+          <w:szCs w:val="24"/>
+        </w:rPr>
+      </w:pPr>
+      <w:r>
+        <w:rPr>
+          <w:sz w:val="24"/>
+          <w:szCs w:val="24"/>
+        </w:rPr>
+        <w:t xml:space="preserve">Github link – </w:t>
+      </w:r>
+      <w:hyperlink r:id="rId11" w:history="1">
         <w:r>
           <w:rPr>
             <w:rStyle w:val="Hyperlink"/>
             <w:sz w:val="24"/>
             <w:szCs w:val="24"/>
           </w:rPr>
-          <w:t>github</w:t>
+          <w:t>Team 29 github</w:t>
         </w:r>
-        <w:proofErr w:type="spellEnd"/>
       </w:hyperlink>
     </w:p>
     <w:p>
@@ -885,21 +753,12 @@
           <w:szCs w:val="24"/>
         </w:rPr>
       </w:pPr>
-      <w:proofErr w:type="spellStart"/>
-      <w:r>
-        <w:rPr>
-          <w:sz w:val="24"/>
-          <w:szCs w:val="24"/>
-        </w:rPr>
-        <w:t>Github</w:t>
-      </w:r>
-      <w:proofErr w:type="spellEnd"/>
-      <w:r>
-        <w:rPr>
-          <w:sz w:val="24"/>
-          <w:szCs w:val="24"/>
-        </w:rPr>
-        <w:t xml:space="preserve"> Usernames :</w:t>
+      <w:r>
+        <w:rPr>
+          <w:sz w:val="24"/>
+          <w:szCs w:val="24"/>
+        </w:rPr>
+        <w:t>Github Usernames :</w:t>
       </w:r>
     </w:p>
     <w:p>
@@ -939,26 +798,9 @@
           <w:sz w:val="24"/>
           <w:szCs w:val="24"/>
         </w:rPr>
-        <w:t xml:space="preserve">Vedasree </w:t>
-      </w:r>
-      <w:proofErr w:type="spellStart"/>
-      <w:r>
-        <w:rPr>
-          <w:sz w:val="24"/>
-          <w:szCs w:val="24"/>
-        </w:rPr>
-        <w:t>Bodavula</w:t>
-      </w:r>
-      <w:proofErr w:type="spellEnd"/>
-      <w:r>
-        <w:rPr>
-          <w:sz w:val="24"/>
-          <w:szCs w:val="24"/>
-        </w:rPr>
-        <w:t xml:space="preserve"> (Username - </w:t>
-      </w:r>
-      <w:hyperlink r:id="rId11" w:history="1">
-        <w:proofErr w:type="spellStart"/>
+        <w:t xml:space="preserve">Vedasree Bodavula (Username - </w:t>
+      </w:r>
+      <w:hyperlink r:id="rId12" w:history="1">
         <w:r>
           <w:rPr>
             <w:rStyle w:val="appheader-context-item-label"/>
@@ -968,7 +810,6 @@
           </w:rPr>
           <w:t>MsBodavula</w:t>
         </w:r>
-        <w:proofErr w:type="spellEnd"/>
       </w:hyperlink>
       <w:r>
         <w:t>)</w:t>
@@ -995,28 +836,18 @@
         </w:rPr>
         <w:t xml:space="preserve">Jayachandra Poluri (Username - </w:t>
       </w:r>
-      <w:r>
-        <w:fldChar w:fldCharType="begin"/>
-      </w:r>
-      <w:r>
-        <w:instrText>HYPERLINK "https://github.com/JayachandraPoluri"</w:instrText>
-      </w:r>
-      <w:r>
-        <w:fldChar w:fldCharType="separate"/>
-      </w:r>
-      <w:r>
-        <w:rPr>
-          <w:rStyle w:val="appheader-context-item-label"/>
-          <w:rFonts w:ascii="Segoe UI" w:hAnsi="Segoe UI" w:cs="Segoe UI"/>
-          <w:sz w:val="21"/>
-          <w:szCs w:val="21"/>
-          <w:lang w:val="pt-BR"/>
-        </w:rPr>
-        <w:t>JayachandraPoluri</w:t>
-      </w:r>
-      <w:r>
-        <w:fldChar w:fldCharType="end"/>
-      </w:r>
+      <w:hyperlink r:id="rId13" w:history="1">
+        <w:r>
+          <w:rPr>
+            <w:rStyle w:val="appheader-context-item-label"/>
+            <w:rFonts w:ascii="Segoe UI" w:hAnsi="Segoe UI" w:cs="Segoe UI"/>
+            <w:sz w:val="21"/>
+            <w:szCs w:val="21"/>
+            <w:lang w:val="pt-BR"/>
+          </w:rPr>
+          <w:t>JayachandraPoluri</w:t>
+        </w:r>
+      </w:hyperlink>
       <w:r>
         <w:rPr>
           <w:lang w:val="pt-BR"/>
@@ -1045,31 +876,18 @@
         </w:rPr>
         <w:t xml:space="preserve">Sai Venkat Naresh (Username - </w:t>
       </w:r>
-      <w:r>
-        <w:fldChar w:fldCharType="begin"/>
-      </w:r>
-      <w:r>
-        <w:rPr>
-          <w:lang w:val="fi-FI"/>
-        </w:rPr>
-        <w:instrText>HYPERLINK "https://github.com/SaiVenkatNaresh"</w:instrText>
-      </w:r>
-      <w:r>
-        <w:fldChar w:fldCharType="separate"/>
-      </w:r>
-      <w:r>
-        <w:rPr>
-          <w:rStyle w:val="appheader-context-item-label"/>
-          <w:rFonts w:ascii="Segoe UI" w:hAnsi="Segoe UI" w:cs="Segoe UI"/>
-          <w:sz w:val="21"/>
-          <w:szCs w:val="21"/>
-          <w:lang w:val="fi-FI"/>
-        </w:rPr>
-        <w:t>SaiVenkatNaresh</w:t>
-      </w:r>
-      <w:r>
-        <w:fldChar w:fldCharType="end"/>
-      </w:r>
+      <w:hyperlink r:id="rId14" w:history="1">
+        <w:r>
+          <w:rPr>
+            <w:rStyle w:val="appheader-context-item-label"/>
+            <w:rFonts w:ascii="Segoe UI" w:hAnsi="Segoe UI" w:cs="Segoe UI"/>
+            <w:sz w:val="21"/>
+            <w:szCs w:val="21"/>
+            <w:lang w:val="fi-FI"/>
+          </w:rPr>
+          <w:t>SaiVenkatNaresh</w:t>
+        </w:r>
+      </w:hyperlink>
       <w:r>
         <w:rPr>
           <w:lang w:val="fi-FI"/>
@@ -1096,7 +914,7 @@
         </w:rPr>
         <w:t xml:space="preserve">Narasimha Reddy (Username - </w:t>
       </w:r>
-      <w:hyperlink r:id="rId12" w:history="1">
+      <w:hyperlink r:id="rId15" w:history="1">
         <w:r>
           <w:rPr>
             <w:rStyle w:val="appheader-context-item-label"/>
@@ -1130,8 +948,7 @@
         </w:rPr>
         <w:t xml:space="preserve">Vamsi Krishna Yadav (Username - </w:t>
       </w:r>
-      <w:hyperlink r:id="rId13" w:history="1">
-        <w:proofErr w:type="spellStart"/>
+      <w:hyperlink r:id="rId16" w:history="1">
         <w:r>
           <w:rPr>
             <w:rStyle w:val="appheader-context-item-label"/>
@@ -1141,7 +958,6 @@
           </w:rPr>
           <w:t>VamsiKrishnaYadavLoya</w:t>
         </w:r>
-        <w:proofErr w:type="spellEnd"/>
       </w:hyperlink>
       <w:r>
         <w:t>)</w:t>
@@ -1256,7 +1072,47 @@
           <w:szCs w:val="24"/>
           <w14:ligatures w14:val="none"/>
         </w:rPr>
-        <w:t>The initial step involved combining the available datasets for both the bicycle sharing system (BSS) and scooter sharing system (SSS) within the specified time frame (June 2022 to January 2024). This ensured a unified dataset that encompasses a comprehensive view of urban mobility through different ride-sharing modes.</w:t>
+        <w:t xml:space="preserve">The initial step involved </w:t>
+      </w:r>
+      <w:r>
+        <w:rPr>
+          <w:rFonts w:ascii="Roboto" w:eastAsia="Times New Roman" w:hAnsi="Roboto" w:cs="Times New Roman"/>
+          <w:kern w:val="0"/>
+          <w:sz w:val="24"/>
+          <w:szCs w:val="24"/>
+          <w14:ligatures w14:val="none"/>
+        </w:rPr>
+        <w:t>cleaning both the</w:t>
+      </w:r>
+      <w:r>
+        <w:rPr>
+          <w:rFonts w:ascii="Roboto" w:eastAsia="Times New Roman" w:hAnsi="Roboto" w:cs="Times New Roman"/>
+          <w:kern w:val="0"/>
+          <w:sz w:val="24"/>
+          <w:szCs w:val="24"/>
+          <w14:ligatures w14:val="none"/>
+        </w:rPr>
+        <w:t xml:space="preserve"> datasets </w:t>
+      </w:r>
+      <w:r>
+        <w:rPr>
+          <w:rFonts w:ascii="Roboto" w:eastAsia="Times New Roman" w:hAnsi="Roboto" w:cs="Times New Roman"/>
+          <w:kern w:val="0"/>
+          <w:sz w:val="24"/>
+          <w:szCs w:val="24"/>
+          <w14:ligatures w14:val="none"/>
+        </w:rPr>
+        <w:t>-</w:t>
+      </w:r>
+      <w:r>
+        <w:rPr>
+          <w:rFonts w:ascii="Roboto" w:eastAsia="Times New Roman" w:hAnsi="Roboto" w:cs="Times New Roman"/>
+          <w:kern w:val="0"/>
+          <w:sz w:val="24"/>
+          <w:szCs w:val="24"/>
+          <w14:ligatures w14:val="none"/>
+        </w:rPr>
+        <w:t xml:space="preserve"> bicycle sharing system (BSS) and scooter sharing system (SSS) within the specified time frame (June 2022 to January 2024). This ensured a unified dataset that encompasses a comprehensive view of urban mobility through different ride-sharing modes.</w:t>
       </w:r>
     </w:p>
     <w:p>
@@ -1446,164 +1302,8 @@
           <w:szCs w:val="24"/>
           <w14:ligatures w14:val="none"/>
         </w:rPr>
-        <w:t>trends over time, including seasonal variations and the impact of the pandemic. This analysis provided insights into peak rental times and fluctuations in demand.</w:t>
-      </w:r>
-    </w:p>
-    <w:p>
-      <w:pPr>
-        <w:pStyle w:val="ListParagraph"/>
-        <w:numPr>
-          <w:ilvl w:val="2"/>
-          <w:numId w:val="16"/>
-        </w:numPr>
-        <w:shd w:val="clear" w:color="auto" w:fill="FFFFFF"/>
-        <w:spacing w:before="100" w:beforeAutospacing="1" w:after="100" w:afterAutospacing="1" w:line="240" w:lineRule="auto"/>
-        <w:rPr>
-          <w:rFonts w:ascii="Roboto" w:eastAsia="Times New Roman" w:hAnsi="Roboto" w:cs="Times New Roman"/>
-          <w:kern w:val="0"/>
-          <w:sz w:val="24"/>
-          <w:szCs w:val="24"/>
-          <w14:ligatures w14:val="none"/>
-        </w:rPr>
-      </w:pPr>
-      <w:r>
-        <w:rPr>
-          <w:rFonts w:ascii="Roboto" w:eastAsia="Times New Roman" w:hAnsi="Roboto" w:cs="Times New Roman"/>
-          <w:kern w:val="0"/>
-          <w:sz w:val="24"/>
-          <w:szCs w:val="24"/>
-          <w14:ligatures w14:val="none"/>
-        </w:rPr>
-        <w:t xml:space="preserve">By analyzing demographic data, </w:t>
-      </w:r>
-      <w:r>
-        <w:rPr>
-          <w:rFonts w:ascii="Roboto" w:eastAsia="Times New Roman" w:hAnsi="Roboto" w:cs="Times New Roman"/>
-          <w:kern w:val="0"/>
-          <w:sz w:val="24"/>
-          <w:szCs w:val="24"/>
-          <w14:ligatures w14:val="none"/>
-        </w:rPr>
-        <w:t xml:space="preserve">we could understand the </w:t>
-      </w:r>
-      <w:r>
-        <w:rPr>
-          <w:rFonts w:ascii="Roboto" w:eastAsia="Times New Roman" w:hAnsi="Roboto" w:cs="Times New Roman"/>
-          <w:kern w:val="0"/>
-          <w:sz w:val="24"/>
-          <w:szCs w:val="24"/>
-          <w14:ligatures w14:val="none"/>
-        </w:rPr>
-        <w:t xml:space="preserve">user base of the Divvy system, including age groups, gender distribution, and other relevant demographic factors. </w:t>
-      </w:r>
-    </w:p>
-    <w:p>
-      <w:pPr>
-        <w:pStyle w:val="ListParagraph"/>
-        <w:numPr>
-          <w:ilvl w:val="2"/>
-          <w:numId w:val="16"/>
-        </w:numPr>
-        <w:shd w:val="clear" w:color="auto" w:fill="FFFFFF"/>
-        <w:spacing w:before="100" w:beforeAutospacing="1" w:after="100" w:afterAutospacing="1" w:line="240" w:lineRule="auto"/>
-        <w:rPr>
-          <w:rFonts w:ascii="Roboto" w:eastAsia="Times New Roman" w:hAnsi="Roboto" w:cs="Times New Roman"/>
-          <w:kern w:val="0"/>
-          <w:sz w:val="24"/>
-          <w:szCs w:val="24"/>
-          <w14:ligatures w14:val="none"/>
-        </w:rPr>
-      </w:pPr>
-      <w:r>
-        <w:rPr>
-          <w:rFonts w:ascii="Roboto" w:eastAsia="Times New Roman" w:hAnsi="Roboto" w:cs="Times New Roman"/>
-          <w:kern w:val="0"/>
-          <w:sz w:val="24"/>
-          <w:szCs w:val="24"/>
-          <w14:ligatures w14:val="none"/>
-        </w:rPr>
-        <w:t>We also considered external factors</w:t>
-      </w:r>
-      <w:r>
-        <w:rPr>
-          <w:rFonts w:ascii="Roboto" w:eastAsia="Times New Roman" w:hAnsi="Roboto" w:cs="Times New Roman"/>
-          <w:kern w:val="0"/>
-          <w:sz w:val="24"/>
-          <w:szCs w:val="24"/>
-          <w14:ligatures w14:val="none"/>
-        </w:rPr>
-        <w:t xml:space="preserve"> such as weather conditions, road elevation, and the proximity between bicycle and scooter sharing stations. These factors were analyzed to understand their influence on ride-sharing preferences and usage patterns.</w:t>
-      </w:r>
-    </w:p>
-    <w:p>
-      <w:pPr>
-        <w:pStyle w:val="ListParagraph"/>
-        <w:numPr>
-          <w:ilvl w:val="2"/>
-          <w:numId w:val="16"/>
-        </w:numPr>
-        <w:shd w:val="clear" w:color="auto" w:fill="FFFFFF"/>
-        <w:spacing w:before="100" w:beforeAutospacing="1" w:after="100" w:afterAutospacing="1" w:line="240" w:lineRule="auto"/>
-        <w:rPr>
-          <w:rFonts w:ascii="Roboto" w:eastAsia="Times New Roman" w:hAnsi="Roboto" w:cs="Times New Roman"/>
-          <w:kern w:val="0"/>
-          <w:sz w:val="24"/>
-          <w:szCs w:val="24"/>
-          <w14:ligatures w14:val="none"/>
-        </w:rPr>
-      </w:pPr>
-      <w:r>
-        <w:rPr>
-          <w:rFonts w:ascii="Roboto" w:eastAsia="Times New Roman" w:hAnsi="Roboto" w:cs="Times New Roman"/>
-          <w:kern w:val="0"/>
-          <w:sz w:val="24"/>
-          <w:szCs w:val="24"/>
-          <w14:ligatures w14:val="none"/>
-        </w:rPr>
-        <w:t xml:space="preserve">By comparing data from the bicycle and scooter sharing systems, the project highlighted differences and similarities in usage patterns. </w:t>
-      </w:r>
-    </w:p>
-    <w:p>
-      <w:pPr>
-        <w:pStyle w:val="ListParagraph"/>
-        <w:numPr>
-          <w:ilvl w:val="2"/>
-          <w:numId w:val="16"/>
-        </w:numPr>
-        <w:shd w:val="clear" w:color="auto" w:fill="FFFFFF"/>
-        <w:spacing w:before="100" w:beforeAutospacing="1" w:after="100" w:afterAutospacing="1" w:line="240" w:lineRule="auto"/>
-        <w:rPr>
-          <w:rFonts w:ascii="Roboto" w:eastAsia="Times New Roman" w:hAnsi="Roboto" w:cs="Times New Roman"/>
-          <w:kern w:val="0"/>
-          <w:sz w:val="24"/>
-          <w:szCs w:val="24"/>
-          <w14:ligatures w14:val="none"/>
-        </w:rPr>
-      </w:pPr>
-      <w:r>
-        <w:rPr>
-          <w:rFonts w:ascii="Roboto" w:eastAsia="Times New Roman" w:hAnsi="Roboto" w:cs="Times New Roman"/>
-          <w:kern w:val="0"/>
-          <w:sz w:val="24"/>
-          <w:szCs w:val="24"/>
-          <w14:ligatures w14:val="none"/>
-        </w:rPr>
-        <w:t>Advanced statistical models and machine learning algorithms were utilized to identify patterns within the data. These patterns helped predict future trends and inform strategic decisions for the Divvy system.</w:t>
-      </w:r>
-    </w:p>
-    <w:p>
-      <w:pPr>
-        <w:shd w:val="clear" w:color="auto" w:fill="FFFFFF"/>
-        <w:spacing w:before="100" w:beforeAutospacing="1" w:after="100" w:afterAutospacing="1" w:line="240" w:lineRule="auto"/>
-        <w:ind w:left="1095"/>
-        <w:rPr>
-          <w:rFonts w:ascii="Roboto" w:eastAsia="Times New Roman" w:hAnsi="Roboto" w:cs="Times New Roman"/>
-          <w:kern w:val="0"/>
-          <w:sz w:val="24"/>
-          <w:szCs w:val="24"/>
-          <w14:ligatures w14:val="none"/>
-        </w:rPr>
-      </w:pPr>
+        <w:t>trends over time, including seasonal variations and the impact of the pandemic</w:t>
+      </w:r>
     </w:p>
     <w:p>
       <w:pPr>
@@ -1690,59 +1390,27 @@
           <w:szCs w:val="24"/>
           <w14:ligatures w14:val="none"/>
         </w:rPr>
-        <w:t xml:space="preserve">We have done a </w:t>
-      </w:r>
-      <w:r>
-        <w:rPr>
-          <w:rFonts w:ascii="Roboto" w:eastAsia="Times New Roman" w:hAnsi="Roboto" w:cs="Times New Roman"/>
-          <w:kern w:val="0"/>
-          <w:sz w:val="24"/>
-          <w:szCs w:val="24"/>
-          <w14:ligatures w14:val="none"/>
-        </w:rPr>
-        <w:t xml:space="preserve"> detailed </w:t>
-      </w:r>
-      <w:r>
-        <w:rPr>
-          <w:rFonts w:ascii="Roboto" w:eastAsia="Times New Roman" w:hAnsi="Roboto" w:cs="Times New Roman"/>
-          <w:kern w:val="0"/>
-          <w:sz w:val="24"/>
-          <w:szCs w:val="24"/>
-          <w14:ligatures w14:val="none"/>
-        </w:rPr>
-        <w:t>analysis</w:t>
-      </w:r>
-      <w:r>
-        <w:rPr>
-          <w:rFonts w:ascii="Roboto" w:eastAsia="Times New Roman" w:hAnsi="Roboto" w:cs="Times New Roman"/>
-          <w:kern w:val="0"/>
-          <w:sz w:val="24"/>
-          <w:szCs w:val="24"/>
-          <w14:ligatures w14:val="none"/>
-        </w:rPr>
-        <w:t xml:space="preserve"> of usage trends, demographic insights, and the impact of external factors like weather and geography on ride-</w:t>
-      </w:r>
-      <w:proofErr w:type="gramStart"/>
-      <w:r>
-        <w:rPr>
-          <w:rFonts w:ascii="Roboto" w:eastAsia="Times New Roman" w:hAnsi="Roboto" w:cs="Times New Roman"/>
-          <w:kern w:val="0"/>
-          <w:sz w:val="24"/>
-          <w:szCs w:val="24"/>
-          <w14:ligatures w14:val="none"/>
-        </w:rPr>
-        <w:t>sharing</w:t>
-      </w:r>
-      <w:proofErr w:type="gramEnd"/>
-      <w:r>
-        <w:rPr>
-          <w:rFonts w:ascii="Roboto" w:eastAsia="Times New Roman" w:hAnsi="Roboto" w:cs="Times New Roman"/>
-          <w:kern w:val="0"/>
-          <w:sz w:val="24"/>
-          <w:szCs w:val="24"/>
-          <w14:ligatures w14:val="none"/>
-        </w:rPr>
-        <w:t xml:space="preserve"> </w:t>
+        <w:t xml:space="preserve">We have </w:t>
+      </w:r>
+      <w:r>
+        <w:rPr>
+          <w:rFonts w:ascii="Roboto" w:eastAsia="Times New Roman" w:hAnsi="Roboto" w:cs="Times New Roman"/>
+          <w:kern w:val="0"/>
+          <w:sz w:val="24"/>
+          <w:szCs w:val="24"/>
+          <w14:ligatures w14:val="none"/>
+        </w:rPr>
+        <w:t>started to analyze the</w:t>
+      </w:r>
+      <w:r>
+        <w:rPr>
+          <w:rFonts w:ascii="Roboto" w:eastAsia="Times New Roman" w:hAnsi="Roboto" w:cs="Times New Roman"/>
+          <w:kern w:val="0"/>
+          <w:sz w:val="24"/>
+          <w:szCs w:val="24"/>
+          <w14:ligatures w14:val="none"/>
+        </w:rPr>
+        <w:t xml:space="preserve"> of usage trends, demographic insights, and the impact of external factors like weather and geography on ride-sharing </w:t>
       </w:r>
     </w:p>
     <w:p>
@@ -1770,20 +1438,8 @@
           <w:szCs w:val="24"/>
           <w14:ligatures w14:val="none"/>
         </w:rPr>
-        <w:t xml:space="preserve">By aligning the analysis with the objectives of understanding urban mobility patterns, optimizing fleet distribution, and enhancing user satisfaction, the work directly supported strategic decision-making for the Divvy </w:t>
-      </w:r>
-      <w:proofErr w:type="gramStart"/>
-      <w:r>
-        <w:rPr>
-          <w:rFonts w:ascii="Roboto" w:eastAsia="Times New Roman" w:hAnsi="Roboto" w:cs="Times New Roman"/>
-          <w:kern w:val="0"/>
-          <w:sz w:val="24"/>
-          <w:szCs w:val="24"/>
-          <w14:ligatures w14:val="none"/>
-        </w:rPr>
-        <w:t>system</w:t>
-      </w:r>
-      <w:proofErr w:type="gramEnd"/>
+        <w:t>By aligning the analysis with the objectives of understanding urban mobility patterns, optimizing fleet distribution, and enhancing user satisfaction, the work directly supported strategic decision-making for the Divvy system</w:t>
+      </w:r>
     </w:p>
     <w:p>
       <w:pPr>
@@ -1810,110 +1466,8 @@
           <w:szCs w:val="24"/>
           <w14:ligatures w14:val="none"/>
         </w:rPr>
-        <w:t>By c</w:t>
-      </w:r>
-      <w:r>
-        <w:rPr>
-          <w:rFonts w:ascii="Roboto" w:eastAsia="Times New Roman" w:hAnsi="Roboto" w:cs="Times New Roman"/>
-          <w:kern w:val="0"/>
-          <w:sz w:val="24"/>
-          <w:szCs w:val="24"/>
-          <w14:ligatures w14:val="none"/>
-        </w:rPr>
-        <w:t>onsidering feedback on the initial project scope</w:t>
-      </w:r>
-      <w:r>
-        <w:rPr>
-          <w:rFonts w:ascii="Roboto" w:eastAsia="Times New Roman" w:hAnsi="Roboto" w:cs="Times New Roman"/>
-          <w:kern w:val="0"/>
-          <w:sz w:val="24"/>
-          <w:szCs w:val="24"/>
-          <w14:ligatures w14:val="none"/>
-        </w:rPr>
-        <w:t>, we have</w:t>
-      </w:r>
-      <w:r>
-        <w:rPr>
-          <w:rFonts w:ascii="Roboto" w:eastAsia="Times New Roman" w:hAnsi="Roboto" w:cs="Times New Roman"/>
-          <w:kern w:val="0"/>
-          <w:sz w:val="24"/>
-          <w:szCs w:val="24"/>
-          <w14:ligatures w14:val="none"/>
-        </w:rPr>
-        <w:t xml:space="preserve"> incorporat</w:t>
-      </w:r>
-      <w:r>
-        <w:rPr>
-          <w:rFonts w:ascii="Roboto" w:eastAsia="Times New Roman" w:hAnsi="Roboto" w:cs="Times New Roman"/>
-          <w:kern w:val="0"/>
-          <w:sz w:val="24"/>
-          <w:szCs w:val="24"/>
-          <w14:ligatures w14:val="none"/>
-        </w:rPr>
-        <w:t>ed</w:t>
-      </w:r>
-      <w:r>
-        <w:rPr>
-          <w:rFonts w:ascii="Roboto" w:eastAsia="Times New Roman" w:hAnsi="Roboto" w:cs="Times New Roman"/>
-          <w:kern w:val="0"/>
-          <w:sz w:val="24"/>
-          <w:szCs w:val="24"/>
-          <w14:ligatures w14:val="none"/>
-        </w:rPr>
-        <w:t xml:space="preserve"> both bicycle and scooter sharing data, along with an examination of external factors and </w:t>
-      </w:r>
-      <w:r>
-        <w:rPr>
-          <w:rFonts w:ascii="Roboto" w:eastAsia="Times New Roman" w:hAnsi="Roboto" w:cs="Times New Roman"/>
-          <w:kern w:val="0"/>
-          <w:sz w:val="24"/>
-          <w:szCs w:val="24"/>
-          <w14:ligatures w14:val="none"/>
-        </w:rPr>
-        <w:t>have performed a</w:t>
-      </w:r>
-      <w:r>
-        <w:rPr>
-          <w:rFonts w:ascii="Roboto" w:eastAsia="Times New Roman" w:hAnsi="Roboto" w:cs="Times New Roman"/>
-          <w:kern w:val="0"/>
-          <w:sz w:val="24"/>
-          <w:szCs w:val="24"/>
-          <w14:ligatures w14:val="none"/>
-        </w:rPr>
-        <w:t xml:space="preserve"> </w:t>
-      </w:r>
-      <w:r>
-        <w:rPr>
-          <w:rFonts w:ascii="Roboto" w:eastAsia="Times New Roman" w:hAnsi="Roboto" w:cs="Times New Roman"/>
-          <w:kern w:val="0"/>
-          <w:sz w:val="24"/>
-          <w:szCs w:val="24"/>
-          <w14:ligatures w14:val="none"/>
-        </w:rPr>
-        <w:t>detailed</w:t>
-      </w:r>
-      <w:r>
-        <w:rPr>
-          <w:rFonts w:ascii="Roboto" w:eastAsia="Times New Roman" w:hAnsi="Roboto" w:cs="Times New Roman"/>
-          <w:kern w:val="0"/>
-          <w:sz w:val="24"/>
-          <w:szCs w:val="24"/>
-          <w14:ligatures w14:val="none"/>
-        </w:rPr>
-        <w:t xml:space="preserve"> </w:t>
-      </w:r>
-      <w:proofErr w:type="gramStart"/>
-      <w:r>
-        <w:rPr>
-          <w:rFonts w:ascii="Roboto" w:eastAsia="Times New Roman" w:hAnsi="Roboto" w:cs="Times New Roman"/>
-          <w:kern w:val="0"/>
-          <w:sz w:val="24"/>
-          <w:szCs w:val="24"/>
-          <w14:ligatures w14:val="none"/>
-        </w:rPr>
-        <w:t>analysis</w:t>
-      </w:r>
-      <w:proofErr w:type="gramEnd"/>
+        <w:t>By considering feedback on the initial project scope, we have incorporated both bicycle and scooter sharing data, along with an examination of external factors and have performed a detailed analysis</w:t>
+      </w:r>
     </w:p>
     <w:p>
       <w:pPr>
@@ -1968,60 +1522,48 @@
           <w:szCs w:val="24"/>
           <w14:ligatures w14:val="none"/>
         </w:rPr>
-        <w:t>Hence, t</w:t>
-      </w:r>
-      <w:r>
-        <w:rPr>
-          <w:rFonts w:ascii="Roboto" w:eastAsia="Times New Roman" w:hAnsi="Roboto" w:cs="Times New Roman"/>
-          <w:kern w:val="0"/>
-          <w:sz w:val="24"/>
-          <w:szCs w:val="24"/>
-          <w14:ligatures w14:val="none"/>
-        </w:rPr>
-        <w:t xml:space="preserve">hrough diligent data handling, in-depth analysis, and strategic focus, </w:t>
-      </w:r>
-      <w:r>
-        <w:rPr>
-          <w:rFonts w:ascii="Roboto" w:eastAsia="Times New Roman" w:hAnsi="Roboto" w:cs="Times New Roman"/>
-          <w:kern w:val="0"/>
-          <w:sz w:val="24"/>
-          <w:szCs w:val="24"/>
-          <w14:ligatures w14:val="none"/>
-        </w:rPr>
-        <w:t xml:space="preserve">and meaningful </w:t>
-      </w:r>
-      <w:r>
-        <w:rPr>
-          <w:rFonts w:ascii="Roboto" w:eastAsia="Times New Roman" w:hAnsi="Roboto" w:cs="Times New Roman"/>
-          <w:kern w:val="0"/>
-          <w:sz w:val="24"/>
-          <w:szCs w:val="24"/>
-          <w14:ligatures w14:val="none"/>
-        </w:rPr>
-        <w:t>insights</w:t>
-      </w:r>
-      <w:r>
-        <w:rPr>
-          <w:rFonts w:ascii="Roboto" w:eastAsia="Times New Roman" w:hAnsi="Roboto" w:cs="Times New Roman"/>
-          <w:kern w:val="0"/>
-          <w:sz w:val="24"/>
-          <w:szCs w:val="24"/>
-          <w14:ligatures w14:val="none"/>
-        </w:rPr>
-        <w:t xml:space="preserve">, we think we have worked to deliver what was expected of </w:t>
-      </w:r>
-      <w:proofErr w:type="gramStart"/>
-      <w:r>
-        <w:rPr>
-          <w:rFonts w:ascii="Roboto" w:eastAsia="Times New Roman" w:hAnsi="Roboto" w:cs="Times New Roman"/>
-          <w:kern w:val="0"/>
-          <w:sz w:val="24"/>
-          <w:szCs w:val="24"/>
-          <w14:ligatures w14:val="none"/>
-        </w:rPr>
-        <w:t>us</w:t>
-      </w:r>
-      <w:proofErr w:type="gramEnd"/>
+        <w:t xml:space="preserve">Hence, through diligent data handling, </w:t>
+      </w:r>
+      <w:r>
+        <w:rPr>
+          <w:rFonts w:ascii="Roboto" w:eastAsia="Times New Roman" w:hAnsi="Roboto" w:cs="Times New Roman"/>
+          <w:kern w:val="0"/>
+          <w:sz w:val="24"/>
+          <w:szCs w:val="24"/>
+          <w14:ligatures w14:val="none"/>
+        </w:rPr>
+        <w:t>initial</w:t>
+      </w:r>
+      <w:r>
+        <w:rPr>
+          <w:rFonts w:ascii="Roboto" w:eastAsia="Times New Roman" w:hAnsi="Roboto" w:cs="Times New Roman"/>
+          <w:kern w:val="0"/>
+          <w:sz w:val="24"/>
+          <w:szCs w:val="24"/>
+          <w14:ligatures w14:val="none"/>
+        </w:rPr>
+        <w:t xml:space="preserve"> analysis, and strategic focus, </w:t>
+      </w:r>
+      <w:r>
+        <w:rPr>
+          <w:rFonts w:ascii="Roboto" w:eastAsia="Times New Roman" w:hAnsi="Roboto" w:cs="Times New Roman"/>
+          <w:kern w:val="0"/>
+          <w:sz w:val="24"/>
+          <w:szCs w:val="24"/>
+          <w14:ligatures w14:val="none"/>
+        </w:rPr>
+        <w:t xml:space="preserve">we </w:t>
+      </w:r>
+      <w:r>
+        <w:rPr>
+          <w:rFonts w:ascii="Roboto" w:eastAsia="Times New Roman" w:hAnsi="Roboto" w:cs="Times New Roman"/>
+          <w:kern w:val="0"/>
+          <w:sz w:val="24"/>
+          <w:szCs w:val="24"/>
+          <w14:ligatures w14:val="none"/>
+        </w:rPr>
+        <w:t>think we have worked to deliver what was expected of us</w:t>
+      </w:r>
     </w:p>
     <w:p>
       <w:pPr>
@@ -2088,109 +1630,97 @@
           <w:szCs w:val="24"/>
           <w14:ligatures w14:val="none"/>
         </w:rPr>
-        <w:t xml:space="preserve">Based on the comprehensive approach taken in data preprocessing, cleaning, and analysis, as well as the strategic focus on understanding and improving urban mobility through the Divvy system, </w:t>
-      </w:r>
-      <w:r>
-        <w:rPr>
-          <w:rFonts w:ascii="Roboto" w:eastAsia="Times New Roman" w:hAnsi="Roboto" w:cs="Times New Roman"/>
-          <w:kern w:val="0"/>
-          <w:sz w:val="24"/>
-          <w:szCs w:val="24"/>
-          <w14:ligatures w14:val="none"/>
-        </w:rPr>
-        <w:t>we think that that we have</w:t>
-      </w:r>
-      <w:r>
-        <w:rPr>
-          <w:rFonts w:ascii="Roboto" w:eastAsia="Times New Roman" w:hAnsi="Roboto" w:cs="Times New Roman"/>
-          <w:kern w:val="0"/>
-          <w:sz w:val="24"/>
-          <w:szCs w:val="24"/>
-          <w14:ligatures w14:val="none"/>
-        </w:rPr>
-        <w:t xml:space="preserve"> likely met the customer's expectations. </w:t>
-      </w:r>
-      <w:r>
-        <w:rPr>
-          <w:rFonts w:ascii="Roboto" w:eastAsia="Times New Roman" w:hAnsi="Roboto" w:cs="Times New Roman"/>
-          <w:kern w:val="0"/>
-          <w:sz w:val="24"/>
-          <w:szCs w:val="24"/>
-          <w14:ligatures w14:val="none"/>
-        </w:rPr>
-        <w:t>The</w:t>
-      </w:r>
-      <w:r>
-        <w:rPr>
-          <w:rFonts w:ascii="Roboto" w:eastAsia="Times New Roman" w:hAnsi="Roboto" w:cs="Times New Roman"/>
-          <w:kern w:val="0"/>
-          <w:sz w:val="24"/>
-          <w:szCs w:val="24"/>
-          <w14:ligatures w14:val="none"/>
-        </w:rPr>
-        <w:t xml:space="preserve"> </w:t>
-      </w:r>
-      <w:r>
-        <w:rPr>
-          <w:rFonts w:ascii="Roboto" w:eastAsia="Times New Roman" w:hAnsi="Roboto" w:cs="Times New Roman"/>
-          <w:kern w:val="0"/>
-          <w:sz w:val="24"/>
-          <w:szCs w:val="24"/>
-          <w14:ligatures w14:val="none"/>
-        </w:rPr>
-        <w:t>in-</w:t>
-      </w:r>
-      <w:r>
-        <w:rPr>
-          <w:rFonts w:ascii="Roboto" w:eastAsia="Times New Roman" w:hAnsi="Roboto" w:cs="Times New Roman"/>
-          <w:kern w:val="0"/>
-          <w:sz w:val="24"/>
-          <w:szCs w:val="24"/>
-          <w14:ligatures w14:val="none"/>
-        </w:rPr>
-        <w:t xml:space="preserve">depth analysis on usage patterns, demographic insights, and the impact of external factors like weather and </w:t>
-      </w:r>
-      <w:proofErr w:type="gramStart"/>
-      <w:r>
-        <w:rPr>
-          <w:rFonts w:ascii="Roboto" w:eastAsia="Times New Roman" w:hAnsi="Roboto" w:cs="Times New Roman"/>
-          <w:kern w:val="0"/>
-          <w:sz w:val="24"/>
-          <w:szCs w:val="24"/>
-          <w14:ligatures w14:val="none"/>
-        </w:rPr>
-        <w:t>pandemic</w:t>
-      </w:r>
-      <w:r>
-        <w:rPr>
-          <w:rFonts w:ascii="Roboto" w:eastAsia="Times New Roman" w:hAnsi="Roboto" w:cs="Times New Roman"/>
-          <w:kern w:val="0"/>
-          <w:sz w:val="24"/>
-          <w:szCs w:val="24"/>
-          <w14:ligatures w14:val="none"/>
-        </w:rPr>
-        <w:t>,</w:t>
-      </w:r>
-      <w:proofErr w:type="gramEnd"/>
-      <w:r>
-        <w:rPr>
-          <w:rFonts w:ascii="Roboto" w:eastAsia="Times New Roman" w:hAnsi="Roboto" w:cs="Times New Roman"/>
-          <w:kern w:val="0"/>
-          <w:sz w:val="24"/>
-          <w:szCs w:val="24"/>
-          <w14:ligatures w14:val="none"/>
-        </w:rPr>
-        <w:t xml:space="preserve"> </w:t>
-      </w:r>
-      <w:r>
-        <w:rPr>
-          <w:rFonts w:ascii="Roboto" w:eastAsia="Times New Roman" w:hAnsi="Roboto" w:cs="Times New Roman"/>
-          <w:kern w:val="0"/>
-          <w:sz w:val="24"/>
-          <w:szCs w:val="24"/>
-          <w14:ligatures w14:val="none"/>
-        </w:rPr>
-        <w:t>aligns closely with the project's objectives. By delivering actionable insights that can inform fleet optimization, service availability enhancements, and overall user satisfaction improvements, the project fulfills the core goal of supporting data-driven decisions aimed at promoting sustainable urban mobility. The inclusion of a broad timeframe, consideration of pandemic effects, and integration of both bicycle and scooter sharing data further ensure a comprehensive understanding of urban mobility trends, meeting the customer's expectations for a thorough and insightful analysis.</w:t>
+        <w:t>Based on the comprehensive approach taken in data preprocessing, cleaning, and analysis, as well as the strategic focus on understanding and improving urban mobility through the Divvy system, we think that that we have likely met the customer's expectations.</w:t>
+      </w:r>
+      <w:r>
+        <w:rPr>
+          <w:rFonts w:ascii="Roboto" w:eastAsia="Times New Roman" w:hAnsi="Roboto" w:cs="Times New Roman"/>
+          <w:kern w:val="0"/>
+          <w:sz w:val="24"/>
+          <w:szCs w:val="24"/>
+          <w14:ligatures w14:val="none"/>
+        </w:rPr>
+        <w:t xml:space="preserve"> Since the timeframe between the day a dataset was finalized and the end of the sprint was very less, we couldn’t perform in-depth analysis</w:t>
+      </w:r>
+      <w:r>
+        <w:rPr>
+          <w:rFonts w:ascii="Roboto" w:eastAsia="Times New Roman" w:hAnsi="Roboto" w:cs="Times New Roman"/>
+          <w:kern w:val="0"/>
+          <w:sz w:val="24"/>
+          <w:szCs w:val="24"/>
+          <w14:ligatures w14:val="none"/>
+        </w:rPr>
+        <w:t xml:space="preserve">. </w:t>
+      </w:r>
+      <w:r>
+        <w:rPr>
+          <w:rFonts w:ascii="Roboto" w:eastAsia="Times New Roman" w:hAnsi="Roboto" w:cs="Times New Roman"/>
+          <w:kern w:val="0"/>
+          <w:sz w:val="24"/>
+          <w:szCs w:val="24"/>
+          <w14:ligatures w14:val="none"/>
+        </w:rPr>
+        <w:t xml:space="preserve">But the </w:t>
+      </w:r>
+      <w:r>
+        <w:rPr>
+          <w:rFonts w:ascii="Roboto" w:eastAsia="Times New Roman" w:hAnsi="Roboto" w:cs="Times New Roman"/>
+          <w:kern w:val="0"/>
+          <w:sz w:val="24"/>
+          <w:szCs w:val="24"/>
+          <w14:ligatures w14:val="none"/>
+        </w:rPr>
+        <w:t>inclusion of a broad timeframe, consideration of pandemic effects, and integration of both bicycle and scooter sharing data further ensure</w:t>
+      </w:r>
+      <w:r>
+        <w:rPr>
+          <w:rFonts w:ascii="Roboto" w:eastAsia="Times New Roman" w:hAnsi="Roboto" w:cs="Times New Roman"/>
+          <w:kern w:val="0"/>
+          <w:sz w:val="24"/>
+          <w:szCs w:val="24"/>
+          <w14:ligatures w14:val="none"/>
+        </w:rPr>
+        <w:t>s</w:t>
+      </w:r>
+      <w:r>
+        <w:rPr>
+          <w:rFonts w:ascii="Roboto" w:eastAsia="Times New Roman" w:hAnsi="Roboto" w:cs="Times New Roman"/>
+          <w:kern w:val="0"/>
+          <w:sz w:val="24"/>
+          <w:szCs w:val="24"/>
+          <w14:ligatures w14:val="none"/>
+        </w:rPr>
+        <w:t xml:space="preserve"> a comprehensive understanding of urban mobility trends, meeting the customer's expectations for a </w:t>
+      </w:r>
+      <w:r>
+        <w:rPr>
+          <w:rFonts w:ascii="Roboto" w:eastAsia="Times New Roman" w:hAnsi="Roboto" w:cs="Times New Roman"/>
+          <w:kern w:val="0"/>
+          <w:sz w:val="24"/>
+          <w:szCs w:val="24"/>
+          <w14:ligatures w14:val="none"/>
+        </w:rPr>
+        <w:t>basic</w:t>
+      </w:r>
+      <w:r>
+        <w:rPr>
+          <w:rFonts w:ascii="Roboto" w:eastAsia="Times New Roman" w:hAnsi="Roboto" w:cs="Times New Roman"/>
+          <w:kern w:val="0"/>
+          <w:sz w:val="24"/>
+          <w:szCs w:val="24"/>
+          <w14:ligatures w14:val="none"/>
+        </w:rPr>
+        <w:t xml:space="preserve"> analysis</w:t>
+      </w:r>
+      <w:r>
+        <w:rPr>
+          <w:rFonts w:ascii="Roboto" w:eastAsia="Times New Roman" w:hAnsi="Roboto" w:cs="Times New Roman"/>
+          <w:kern w:val="0"/>
+          <w:sz w:val="24"/>
+          <w:szCs w:val="24"/>
+          <w14:ligatures w14:val="none"/>
+        </w:rPr>
+        <w:t xml:space="preserve"> of the data.</w:t>
       </w:r>
     </w:p>
     <w:p>
@@ -2317,17 +1847,7 @@
           <w:szCs w:val="24"/>
           <w14:ligatures w14:val="none"/>
         </w:rPr>
-        <w:t>We have s</w:t>
-      </w:r>
-      <w:r>
-        <w:rPr>
-          <w:rFonts w:ascii="Roboto" w:eastAsia="Times New Roman" w:hAnsi="Roboto" w:cs="Times New Roman"/>
-          <w:kern w:val="0"/>
-          <w:sz w:val="24"/>
-          <w:szCs w:val="24"/>
-          <w14:ligatures w14:val="none"/>
-        </w:rPr>
-        <w:t>uccessfully merged datasets from bicycle and scooter sharing systems, providing a comprehensive view of urban mobility.</w:t>
+        <w:t>We have ensured high data quality through meticulous cleaning and preprocessing, enabling accurate analysis.</w:t>
       </w:r>
     </w:p>
     <w:p>
@@ -2355,55 +1875,27 @@
           <w:szCs w:val="24"/>
           <w14:ligatures w14:val="none"/>
         </w:rPr>
-        <w:t>We have e</w:t>
-      </w:r>
-      <w:r>
-        <w:rPr>
-          <w:rFonts w:ascii="Roboto" w:eastAsia="Times New Roman" w:hAnsi="Roboto" w:cs="Times New Roman"/>
-          <w:kern w:val="0"/>
-          <w:sz w:val="24"/>
-          <w:szCs w:val="24"/>
-          <w14:ligatures w14:val="none"/>
-        </w:rPr>
-        <w:t>nsured high data quality through meticulous cleaning and preprocessing, enabling accurate analysis.</w:t>
-      </w:r>
-    </w:p>
-    <w:p>
-      <w:pPr>
-        <w:pStyle w:val="ListParagraph"/>
-        <w:numPr>
-          <w:ilvl w:val="0"/>
-          <w:numId w:val="20"/>
-        </w:numPr>
-        <w:shd w:val="clear" w:color="auto" w:fill="FFFFFF"/>
-        <w:spacing w:before="100" w:beforeAutospacing="1" w:after="100" w:afterAutospacing="1" w:line="240" w:lineRule="auto"/>
-        <w:rPr>
-          <w:rFonts w:ascii="Roboto" w:eastAsia="Times New Roman" w:hAnsi="Roboto" w:cs="Times New Roman"/>
-          <w:kern w:val="0"/>
-          <w:sz w:val="24"/>
-          <w:szCs w:val="24"/>
-          <w14:ligatures w14:val="none"/>
-        </w:rPr>
-      </w:pPr>
-      <w:r>
-        <w:rPr>
-          <w:rFonts w:ascii="Roboto" w:eastAsia="Times New Roman" w:hAnsi="Roboto" w:cs="Times New Roman"/>
-          <w:kern w:val="0"/>
-          <w:sz w:val="24"/>
-          <w:szCs w:val="24"/>
-          <w14:ligatures w14:val="none"/>
-        </w:rPr>
-        <w:t>We have e</w:t>
-      </w:r>
-      <w:r>
-        <w:rPr>
-          <w:rFonts w:ascii="Roboto" w:eastAsia="Times New Roman" w:hAnsi="Roboto" w:cs="Times New Roman"/>
-          <w:kern w:val="0"/>
-          <w:sz w:val="24"/>
-          <w:szCs w:val="24"/>
-          <w14:ligatures w14:val="none"/>
-        </w:rPr>
-        <w:t>mployed advanced statistical analysis to uncover meaningful insights and patterns in urban mobility.</w:t>
+        <w:t xml:space="preserve">We have employed </w:t>
+      </w:r>
+      <w:r>
+        <w:rPr>
+          <w:rFonts w:ascii="Roboto" w:eastAsia="Times New Roman" w:hAnsi="Roboto" w:cs="Times New Roman"/>
+          <w:kern w:val="0"/>
+          <w:sz w:val="24"/>
+          <w:szCs w:val="24"/>
+          <w14:ligatures w14:val="none"/>
+        </w:rPr>
+        <w:t>started to employ</w:t>
+      </w:r>
+      <w:r>
+        <w:rPr>
+          <w:rFonts w:ascii="Roboto" w:eastAsia="Times New Roman" w:hAnsi="Roboto" w:cs="Times New Roman"/>
+          <w:kern w:val="0"/>
+          <w:sz w:val="24"/>
+          <w:szCs w:val="24"/>
+          <w14:ligatures w14:val="none"/>
+        </w:rPr>
+        <w:t xml:space="preserve"> statistical analysis to uncover meaningful insights and patterns in urban mobility.</w:t>
       </w:r>
     </w:p>
     <w:p>
@@ -2487,48 +1979,8 @@
           <w:szCs w:val="24"/>
           <w14:ligatures w14:val="none"/>
         </w:rPr>
-        <w:t>Faced unexpected challenges with data inconsistencies and missing values, requiring additional cleanup efforts.</w:t>
-      </w:r>
-    </w:p>
-    <w:p>
-      <w:pPr>
-        <w:pStyle w:val="ListParagraph"/>
-        <w:numPr>
-          <w:ilvl w:val="0"/>
-          <w:numId w:val="21"/>
-        </w:numPr>
-        <w:shd w:val="clear" w:color="auto" w:fill="FFFFFF"/>
-        <w:spacing w:before="100" w:beforeAutospacing="1" w:after="100" w:afterAutospacing="1" w:line="240" w:lineRule="auto"/>
-        <w:rPr>
-          <w:rFonts w:ascii="Roboto" w:eastAsia="Times New Roman" w:hAnsi="Roboto" w:cs="Times New Roman"/>
-          <w:kern w:val="0"/>
-          <w:sz w:val="24"/>
-          <w:szCs w:val="24"/>
-          <w14:ligatures w14:val="none"/>
-        </w:rPr>
-      </w:pPr>
-      <w:r>
-        <w:rPr>
-          <w:rFonts w:ascii="Roboto" w:eastAsia="Times New Roman" w:hAnsi="Roboto" w:cs="Times New Roman"/>
-          <w:kern w:val="0"/>
-          <w:sz w:val="24"/>
-          <w:szCs w:val="24"/>
-          <w14:ligatures w14:val="none"/>
-        </w:rPr>
-        <w:t xml:space="preserve">Did not fully incorporate data from other public transportation modes, potentially limiting the analysis's </w:t>
-      </w:r>
-      <w:proofErr w:type="gramStart"/>
-      <w:r>
-        <w:rPr>
-          <w:rFonts w:ascii="Roboto" w:eastAsia="Times New Roman" w:hAnsi="Roboto" w:cs="Times New Roman"/>
-          <w:kern w:val="0"/>
-          <w:sz w:val="24"/>
-          <w:szCs w:val="24"/>
-          <w14:ligatures w14:val="none"/>
-        </w:rPr>
-        <w:t>comprehensiveness</w:t>
-      </w:r>
-      <w:proofErr w:type="gramEnd"/>
+        <w:t>Faced unexpected delay in starting with data cleaning as deciding the final dataset got delayed</w:t>
+      </w:r>
     </w:p>
     <w:p>
       <w:pPr>
@@ -2639,85 +2091,8 @@
           <w:szCs w:val="24"/>
           <w14:ligatures w14:val="none"/>
         </w:rPr>
-        <w:t>Implement an iterative review process to continuously refine methodologies, address challenges promptly, and adapt to new insights.</w:t>
-      </w:r>
-    </w:p>
-    <w:p>
-      <w:pPr>
-        <w:rPr>
-          <w:rFonts w:ascii="Roboto" w:eastAsia="Times New Roman" w:hAnsi="Roboto" w:cs="Times New Roman"/>
-          <w:kern w:val="0"/>
-          <w:sz w:val="24"/>
-          <w:szCs w:val="24"/>
-          <w14:ligatures w14:val="none"/>
-        </w:rPr>
-      </w:pPr>
-    </w:p>
-    <w:p>
-      <w:pPr>
-        <w:rPr>
-          <w:rFonts w:ascii="Roboto" w:eastAsia="Times New Roman" w:hAnsi="Roboto" w:cs="Times New Roman"/>
-          <w:kern w:val="0"/>
-          <w:sz w:val="24"/>
-          <w:szCs w:val="24"/>
-          <w14:ligatures w14:val="none"/>
-        </w:rPr>
-      </w:pPr>
-    </w:p>
-    <w:p>
-      <w:pPr>
-        <w:rPr>
-          <w:rFonts w:ascii="Roboto" w:eastAsia="Times New Roman" w:hAnsi="Roboto" w:cs="Times New Roman"/>
-          <w:kern w:val="0"/>
-          <w:sz w:val="24"/>
-          <w:szCs w:val="24"/>
-          <w14:ligatures w14:val="none"/>
-        </w:rPr>
-      </w:pPr>
-    </w:p>
-    <w:p>
-      <w:pPr>
-        <w:rPr>
-          <w:rFonts w:ascii="Roboto" w:eastAsia="Times New Roman" w:hAnsi="Roboto" w:cs="Times New Roman"/>
-          <w:kern w:val="0"/>
-          <w:sz w:val="24"/>
-          <w:szCs w:val="24"/>
-          <w14:ligatures w14:val="none"/>
-        </w:rPr>
-      </w:pPr>
-    </w:p>
-    <w:p>
-      <w:pPr>
-        <w:rPr>
-          <w:rFonts w:ascii="Roboto" w:eastAsia="Times New Roman" w:hAnsi="Roboto" w:cs="Times New Roman"/>
-          <w:kern w:val="0"/>
-          <w:sz w:val="24"/>
-          <w:szCs w:val="24"/>
-          <w14:ligatures w14:val="none"/>
-        </w:rPr>
-      </w:pPr>
-    </w:p>
-    <w:p>
-      <w:pPr>
-        <w:rPr>
-          <w:rFonts w:ascii="Roboto" w:eastAsia="Times New Roman" w:hAnsi="Roboto" w:cs="Times New Roman"/>
-          <w:kern w:val="0"/>
-          <w:sz w:val="24"/>
-          <w:szCs w:val="24"/>
-          <w14:ligatures w14:val="none"/>
-        </w:rPr>
-      </w:pPr>
-    </w:p>
-    <w:p>
-      <w:pPr>
-        <w:rPr>
-          <w:rFonts w:ascii="Roboto" w:eastAsia="Times New Roman" w:hAnsi="Roboto" w:cs="Times New Roman"/>
-          <w:kern w:val="0"/>
-          <w:sz w:val="24"/>
-          <w:szCs w:val="24"/>
-          <w14:ligatures w14:val="none"/>
-        </w:rPr>
-      </w:pPr>
+        <w:t>Implement an iterative review process to continuously refine methodologies, address challenges promptly, and adapt to new insights</w:t>
+      </w:r>
     </w:p>
     <w:p>
       <w:pPr>
@@ -2819,7 +2194,7 @@
                     <pic:cNvPicPr/>
                   </pic:nvPicPr>
                   <pic:blipFill>
-                    <a:blip r:embed="rId14"/>
+                    <a:blip r:embed="rId17"/>
                     <a:stretch>
                       <a:fillRect/>
                     </a:stretch>
@@ -2879,7 +2254,7 @@
                     <pic:cNvPicPr/>
                   </pic:nvPicPr>
                   <pic:blipFill>
-                    <a:blip r:embed="rId15"/>
+                    <a:blip r:embed="rId18"/>
                     <a:stretch>
                       <a:fillRect/>
                     </a:stretch>
@@ -5262,78 +4637,24 @@
   </w:num>
   <w:num w:numId="2" w16cid:durableId="576207191">
     <w:abstractNumId w:val="15"/>
-    <w:lvlOverride w:ilvl="0"/>
-    <w:lvlOverride w:ilvl="1"/>
-    <w:lvlOverride w:ilvl="2"/>
-    <w:lvlOverride w:ilvl="3"/>
-    <w:lvlOverride w:ilvl="4"/>
-    <w:lvlOverride w:ilvl="5"/>
-    <w:lvlOverride w:ilvl="6"/>
-    <w:lvlOverride w:ilvl="7"/>
-    <w:lvlOverride w:ilvl="8"/>
   </w:num>
   <w:num w:numId="3" w16cid:durableId="1896887783">
     <w:abstractNumId w:val="14"/>
-    <w:lvlOverride w:ilvl="0"/>
-    <w:lvlOverride w:ilvl="1"/>
-    <w:lvlOverride w:ilvl="2"/>
-    <w:lvlOverride w:ilvl="3"/>
-    <w:lvlOverride w:ilvl="4"/>
-    <w:lvlOverride w:ilvl="5"/>
-    <w:lvlOverride w:ilvl="6"/>
-    <w:lvlOverride w:ilvl="7"/>
-    <w:lvlOverride w:ilvl="8"/>
   </w:num>
   <w:num w:numId="4" w16cid:durableId="783622293">
     <w:abstractNumId w:val="6"/>
   </w:num>
   <w:num w:numId="5" w16cid:durableId="1302543093">
     <w:abstractNumId w:val="11"/>
-    <w:lvlOverride w:ilvl="0"/>
-    <w:lvlOverride w:ilvl="1"/>
-    <w:lvlOverride w:ilvl="2"/>
-    <w:lvlOverride w:ilvl="3"/>
-    <w:lvlOverride w:ilvl="4"/>
-    <w:lvlOverride w:ilvl="5"/>
-    <w:lvlOverride w:ilvl="6"/>
-    <w:lvlOverride w:ilvl="7"/>
-    <w:lvlOverride w:ilvl="8"/>
   </w:num>
   <w:num w:numId="6" w16cid:durableId="1910996816">
     <w:abstractNumId w:val="19"/>
-    <w:lvlOverride w:ilvl="0"/>
-    <w:lvlOverride w:ilvl="1"/>
-    <w:lvlOverride w:ilvl="2"/>
-    <w:lvlOverride w:ilvl="3"/>
-    <w:lvlOverride w:ilvl="4"/>
-    <w:lvlOverride w:ilvl="5"/>
-    <w:lvlOverride w:ilvl="6"/>
-    <w:lvlOverride w:ilvl="7"/>
-    <w:lvlOverride w:ilvl="8"/>
   </w:num>
   <w:num w:numId="7" w16cid:durableId="2002462534">
     <w:abstractNumId w:val="16"/>
-    <w:lvlOverride w:ilvl="0"/>
-    <w:lvlOverride w:ilvl="1"/>
-    <w:lvlOverride w:ilvl="2"/>
-    <w:lvlOverride w:ilvl="3"/>
-    <w:lvlOverride w:ilvl="4"/>
-    <w:lvlOverride w:ilvl="5"/>
-    <w:lvlOverride w:ilvl="6"/>
-    <w:lvlOverride w:ilvl="7"/>
-    <w:lvlOverride w:ilvl="8"/>
   </w:num>
   <w:num w:numId="8" w16cid:durableId="855389656">
     <w:abstractNumId w:val="8"/>
-    <w:lvlOverride w:ilvl="0"/>
-    <w:lvlOverride w:ilvl="1"/>
-    <w:lvlOverride w:ilvl="2"/>
-    <w:lvlOverride w:ilvl="3"/>
-    <w:lvlOverride w:ilvl="4"/>
-    <w:lvlOverride w:ilvl="5"/>
-    <w:lvlOverride w:ilvl="6"/>
-    <w:lvlOverride w:ilvl="7"/>
-    <w:lvlOverride w:ilvl="8"/>
   </w:num>
   <w:num w:numId="9" w16cid:durableId="1442997006">
     <w:abstractNumId w:val="17"/>
@@ -5365,27 +4686,9 @@
   </w:num>
   <w:num w:numId="10" w16cid:durableId="212272761">
     <w:abstractNumId w:val="3"/>
-    <w:lvlOverride w:ilvl="0"/>
-    <w:lvlOverride w:ilvl="1"/>
-    <w:lvlOverride w:ilvl="2"/>
-    <w:lvlOverride w:ilvl="3"/>
-    <w:lvlOverride w:ilvl="4"/>
-    <w:lvlOverride w:ilvl="5"/>
-    <w:lvlOverride w:ilvl="6"/>
-    <w:lvlOverride w:ilvl="7"/>
-    <w:lvlOverride w:ilvl="8"/>
   </w:num>
   <w:num w:numId="11" w16cid:durableId="269515482">
     <w:abstractNumId w:val="18"/>
-    <w:lvlOverride w:ilvl="0"/>
-    <w:lvlOverride w:ilvl="1"/>
-    <w:lvlOverride w:ilvl="2"/>
-    <w:lvlOverride w:ilvl="3"/>
-    <w:lvlOverride w:ilvl="4"/>
-    <w:lvlOverride w:ilvl="5"/>
-    <w:lvlOverride w:ilvl="6"/>
-    <w:lvlOverride w:ilvl="7"/>
-    <w:lvlOverride w:ilvl="8"/>
   </w:num>
   <w:num w:numId="12" w16cid:durableId="2141416765">
     <w:abstractNumId w:val="2"/>
@@ -5834,6 +5137,7 @@
   <w:style w:type="character" w:default="1" w:styleId="DefaultParagraphFont">
     <w:name w:val="Default Paragraph Font"/>
     <w:uiPriority w:val="1"/>
+    <w:semiHidden/>
     <w:unhideWhenUsed/>
   </w:style>
   <w:style w:type="table" w:default="1" w:styleId="TableNormal">

</xml_diff>